<commit_message>
documentacion memoria y codigo
</commit_message>
<xml_diff>
--- a/memoria.docx
+++ b/memoria.docx
@@ -1,6 +1,6 @@
 
 <file path=word/document.xml><?xml version="1.0" encoding="utf-8"?>
-<w:document xmlns:wpc="http://schemas.microsoft.com/office/word/2010/wordprocessingCanvas" xmlns:cx="http://schemas.microsoft.com/office/drawing/2014/chartex" xmlns:cx1="http://schemas.microsoft.com/office/drawing/2015/9/8/chartex" xmlns:cx2="http://schemas.microsoft.com/office/drawing/2015/10/21/chartex" xmlns:cx3="http://schemas.microsoft.com/office/drawing/2016/5/9/chartex" xmlns:cx4="http://schemas.microsoft.com/office/drawing/2016/5/10/chartex" xmlns:cx5="http://schemas.microsoft.com/office/drawing/2016/5/11/chartex" xmlns:cx6="http://schemas.microsoft.com/office/drawing/2016/5/12/chartex" xmlns:cx7="http://schemas.microsoft.com/office/drawing/2016/5/13/chartex" xmlns:cx8="http://schemas.microsoft.com/office/drawing/2016/5/14/chartex" xmlns:mc="http://schemas.openxmlformats.org/markup-compatibility/2006" xmlns:aink="http://schemas.microsoft.com/office/drawing/2016/ink" xmlns:am3d="http://schemas.microsoft.com/office/drawing/2017/model3d" xmlns:o="urn:schemas-microsoft-com:office:office" xmlns:oel="http://schemas.microsoft.com/office/2019/extlst" xmlns:r="http://schemas.openxmlformats.org/officeDocument/2006/relationships" xmlns:m="http://schemas.openxmlformats.org/officeDocument/2006/math" xmlns:v="urn:schemas-microsoft-com:vml" xmlns:wp14="http://schemas.microsoft.com/office/word/2010/wordprocessingDrawing" xmlns:wp="http://schemas.openxmlformats.org/drawingml/2006/wordprocessingDrawing" xmlns:w10="urn:schemas-microsoft-com:office:word" xmlns:w="http://schemas.openxmlformats.org/wordprocessingml/2006/main" xmlns:w14="http://schemas.microsoft.com/office/word/2010/wordml" xmlns:w15="http://schemas.microsoft.com/office/word/2012/wordml" xmlns:w16cex="http://schemas.microsoft.com/office/word/2018/wordml/cex" xmlns:w16cid="http://schemas.microsoft.com/office/word/2016/wordml/cid" xmlns:w16="http://schemas.microsoft.com/office/word/2018/wordml" xmlns:w16du="http://schemas.microsoft.com/office/word/2023/wordml/word16du" xmlns:w16sdtdh="http://schemas.microsoft.com/office/word/2020/wordml/sdtdatahash" xmlns:w16se="http://schemas.microsoft.com/office/word/2015/wordml/symex" xmlns:wpg="http://schemas.microsoft.com/office/word/2010/wordprocessingGroup" xmlns:wpi="http://schemas.microsoft.com/office/word/2010/wordprocessingInk" xmlns:wne="http://schemas.microsoft.com/office/word/2006/wordml" xmlns:wps="http://schemas.microsoft.com/office/word/2010/wordprocessingShape" mc:Ignorable="w14 w15 w16se w16cid w16 w16cex w16sdtdh wp14">
+<w:document xmlns:wpc="http://schemas.microsoft.com/office/word/2010/wordprocessingCanvas" xmlns:cx="http://schemas.microsoft.com/office/drawing/2014/chartex" xmlns:cx1="http://schemas.microsoft.com/office/drawing/2015/9/8/chartex" xmlns:cx2="http://schemas.microsoft.com/office/drawing/2015/10/21/chartex" xmlns:cx3="http://schemas.microsoft.com/office/drawing/2016/5/9/chartex" xmlns:cx4="http://schemas.microsoft.com/office/drawing/2016/5/10/chartex" xmlns:cx5="http://schemas.microsoft.com/office/drawing/2016/5/11/chartex" xmlns:cx6="http://schemas.microsoft.com/office/drawing/2016/5/12/chartex" xmlns:cx7="http://schemas.microsoft.com/office/drawing/2016/5/13/chartex" xmlns:cx8="http://schemas.microsoft.com/office/drawing/2016/5/14/chartex" xmlns:mc="http://schemas.openxmlformats.org/markup-compatibility/2006" xmlns:aink="http://schemas.microsoft.com/office/drawing/2016/ink" xmlns:am3d="http://schemas.microsoft.com/office/drawing/2017/model3d" xmlns:o="urn:schemas-microsoft-com:office:office" xmlns:oel="http://schemas.microsoft.com/office/2019/extlst" xmlns:r="http://schemas.openxmlformats.org/officeDocument/2006/relationships" xmlns:m="http://schemas.openxmlformats.org/officeDocument/2006/math" xmlns:v="urn:schemas-microsoft-com:vml" xmlns:wp14="http://schemas.microsoft.com/office/word/2010/wordprocessingDrawing" xmlns:wp="http://schemas.openxmlformats.org/drawingml/2006/wordprocessingDrawing" xmlns:w10="urn:schemas-microsoft-com:office:word" xmlns:w="http://schemas.openxmlformats.org/wordprocessingml/2006/main" xmlns:w14="http://schemas.microsoft.com/office/word/2010/wordml" xmlns:w15="http://schemas.microsoft.com/office/word/2012/wordml" xmlns:w16cex="http://schemas.microsoft.com/office/word/2018/wordml/cex" xmlns:w16cid="http://schemas.microsoft.com/office/word/2016/wordml/cid" xmlns:w16="http://schemas.microsoft.com/office/word/2018/wordml" xmlns:w16sdtdh="http://schemas.microsoft.com/office/word/2020/wordml/sdtdatahash" xmlns:w16se="http://schemas.microsoft.com/office/word/2015/wordml/symex" xmlns:wpg="http://schemas.microsoft.com/office/word/2010/wordprocessingGroup" xmlns:wpi="http://schemas.microsoft.com/office/word/2010/wordprocessingInk" xmlns:wne="http://schemas.microsoft.com/office/word/2006/wordml" xmlns:wps="http://schemas.microsoft.com/office/word/2010/wordprocessingShape" mc:Ignorable="w14 w15 w16se w16cid w16 w16cex w16sdtdh wp14">
   <w:body>
     <w:p>
       <w:pPr>
@@ -1932,13 +1932,62 @@
     <w:p>
       <w:pPr>
         <w:pStyle w:val="Ttulo2"/>
-        <w:numPr>
-          <w:ilvl w:val="0"/>
-          <w:numId w:val="0"/>
-        </w:numPr>
-        <w:ind w:left="576"/>
-      </w:pPr>
-    </w:p>
+      </w:pPr>
+      <w:r>
+        <w:t>Documentación</w:t>
+      </w:r>
+    </w:p>
+    <w:p>
+      <w:pPr>
+        <w:rPr>
+          <w:b/>
+        </w:rPr>
+      </w:pPr>
+      <w:r>
+        <w:t>En este proyecto, se ha realizado un esfuerzo adicional para mejorar la documentación y comprensión del código Java</w:t>
+      </w:r>
+      <w:r>
+        <w:t>, agregando comentarios en el código para facilitar la comprensión de lo que este hace.</w:t>
+      </w:r>
+    </w:p>
+    <w:p>
+      <w:r>
+        <w:t xml:space="preserve">Además de los comentarios en el código, se ha utilizado Swagger para automatizar aún más la documentación. </w:t>
+      </w:r>
+      <w:r>
+        <w:t>De esta forma podemos</w:t>
+      </w:r>
+      <w:r>
+        <w:t xml:space="preserve"> describir, visualizar y probar API</w:t>
+      </w:r>
+      <w:r>
+        <w:t>s</w:t>
+      </w:r>
+      <w:r>
+        <w:t xml:space="preserve"> de manera sencilla. Se han </w:t>
+      </w:r>
+      <w:r>
+        <w:t>usado</w:t>
+      </w:r>
+      <w:r>
+        <w:t xml:space="preserve"> anotaciones Swagger en las clases y métodos del proyecto</w:t>
+      </w:r>
+      <w:r>
+        <w:t xml:space="preserve"> para generar la documentación de forma automática.</w:t>
+      </w:r>
+    </w:p>
+    <w:p/>
+    <w:p/>
+    <w:p/>
+    <w:p/>
+    <w:p/>
+    <w:p/>
+    <w:p/>
+    <w:p/>
+    <w:p/>
+    <w:p/>
+    <w:p/>
+    <w:p/>
     <w:p/>
     <w:p/>
     <w:p>
@@ -1970,7 +2019,11 @@
     </w:p>
     <w:p>
       <w:r>
-        <w:t>Han sido unos cinco meses y medio de trabajo bastante intenso, considero que empecé en enero porque hasta ese momento lo único que había desarrollado era a partir de tareas de la clase de Desarrollo Web en Entorno Servidor y puedo decir que el haber trabajado en esto me ha hecho mejorar enormemente mi capacidad de programación y diseño web desde aquellos días en los que recibía whitelabels por escribir mal la URL y me tiraba 10 minutos sin ver el fallo, o los que</w:t>
+        <w:t xml:space="preserve">Han sido unos cinco meses y medio de trabajo bastante intenso, considero que empecé en enero porque hasta ese momento lo único que había desarrollado era a partir de tareas de la clase de Desarrollo Web en Entorno Servidor y puedo decir que el haber trabajado en esto me ha hecho mejorar enormemente mi capacidad de programación y diseño web desde aquellos días en los que recibía whitelabels por escribir mal la URL y me tiraba 10 minutos sin ver el </w:t>
+      </w:r>
+      <w:r>
+        <w:lastRenderedPageBreak/>
+        <w:t>fallo, o los que</w:t>
       </w:r>
       <w:r>
         <w:t xml:space="preserve"> el crear varias imágenes alineadas horizontalmente con HTML</w:t>
@@ -1987,13 +2040,19 @@
     </w:p>
     <w:p>
       <w:r>
-        <w:t xml:space="preserve">El haberme tenido que enfrentar a errores de todo tipo, tanto de Back-end como de Front-end me ha ayudado no solo a añadirlos a la lista de errores que ya sé </w:t>
-      </w:r>
-      <w:r>
-        <w:t>cómo</w:t>
-      </w:r>
-      <w:r>
-        <w:t xml:space="preserve"> resolver con solo leer su mensaje, </w:t>
+        <w:t>El haberme tenido que enfrentar a errores de todo tipo, tanto de Back-end como de Front-end me ha ayudado no solo a</w:t>
+      </w:r>
+      <w:r>
+        <w:t xml:space="preserve"> aprender a</w:t>
+      </w:r>
+      <w:r>
+        <w:t xml:space="preserve"> </w:t>
+      </w:r>
+      <w:r>
+        <w:t>resolverlos de forma rápida,</w:t>
+      </w:r>
+      <w:r>
+        <w:t xml:space="preserve"> </w:t>
       </w:r>
       <w:r>
         <w:t>sino</w:t>
@@ -2037,7 +2096,6 @@
     </w:p>
     <w:p>
       <w:r>
-        <w:lastRenderedPageBreak/>
         <w:t>Una sección en la que puedas apuntar pedidos para la autoescuela, tales como nuevas ruedas para los coches, piezas mecánicas o simplemente mobiliario; apuntar el precio y calcular el coste del conjunto.</w:t>
       </w:r>
     </w:p>
@@ -2053,8 +2111,16 @@
       </w:r>
     </w:p>
     <w:p>
-      <w:r>
-        <w:t>Mejoras en el apartado de diseño.</w:t>
+      <w:pPr>
+        <w:rPr>
+          <w:u w:val="single"/>
+        </w:rPr>
+      </w:pPr>
+      <w:r>
+        <w:t>Mejoras en el apartado de diseño</w:t>
+      </w:r>
+      <w:r>
+        <w:t>, añadir más temas y sobre todo perfeccionar el responsive ya que considero que me ha quedado algo justo.</w:t>
       </w:r>
     </w:p>
     <w:p/>
@@ -2069,7 +2135,7 @@
 </file>
 
 <file path=word/numbering.xml><?xml version="1.0" encoding="utf-8"?>
-<w:numbering xmlns:wpc="http://schemas.microsoft.com/office/word/2010/wordprocessingCanvas" xmlns:cx="http://schemas.microsoft.com/office/drawing/2014/chartex" xmlns:cx1="http://schemas.microsoft.com/office/drawing/2015/9/8/chartex" xmlns:cx2="http://schemas.microsoft.com/office/drawing/2015/10/21/chartex" xmlns:cx3="http://schemas.microsoft.com/office/drawing/2016/5/9/chartex" xmlns:cx4="http://schemas.microsoft.com/office/drawing/2016/5/10/chartex" xmlns:cx5="http://schemas.microsoft.com/office/drawing/2016/5/11/chartex" xmlns:cx6="http://schemas.microsoft.com/office/drawing/2016/5/12/chartex" xmlns:cx7="http://schemas.microsoft.com/office/drawing/2016/5/13/chartex" xmlns:cx8="http://schemas.microsoft.com/office/drawing/2016/5/14/chartex" xmlns:mc="http://schemas.openxmlformats.org/markup-compatibility/2006" xmlns:aink="http://schemas.microsoft.com/office/drawing/2016/ink" xmlns:am3d="http://schemas.microsoft.com/office/drawing/2017/model3d" xmlns:o="urn:schemas-microsoft-com:office:office" xmlns:oel="http://schemas.microsoft.com/office/2019/extlst" xmlns:r="http://schemas.openxmlformats.org/officeDocument/2006/relationships" xmlns:m="http://schemas.openxmlformats.org/officeDocument/2006/math" xmlns:v="urn:schemas-microsoft-com:vml" xmlns:wp14="http://schemas.microsoft.com/office/word/2010/wordprocessingDrawing" xmlns:wp="http://schemas.openxmlformats.org/drawingml/2006/wordprocessingDrawing" xmlns:w10="urn:schemas-microsoft-com:office:word" xmlns:w="http://schemas.openxmlformats.org/wordprocessingml/2006/main" xmlns:w14="http://schemas.microsoft.com/office/word/2010/wordml" xmlns:w15="http://schemas.microsoft.com/office/word/2012/wordml" xmlns:w16cex="http://schemas.microsoft.com/office/word/2018/wordml/cex" xmlns:w16cid="http://schemas.microsoft.com/office/word/2016/wordml/cid" xmlns:w16="http://schemas.microsoft.com/office/word/2018/wordml" xmlns:w16du="http://schemas.microsoft.com/office/word/2023/wordml/word16du" xmlns:w16sdtdh="http://schemas.microsoft.com/office/word/2020/wordml/sdtdatahash" xmlns:w16se="http://schemas.microsoft.com/office/word/2015/wordml/symex" xmlns:wpg="http://schemas.microsoft.com/office/word/2010/wordprocessingGroup" xmlns:wpi="http://schemas.microsoft.com/office/word/2010/wordprocessingInk" xmlns:wne="http://schemas.microsoft.com/office/word/2006/wordml" xmlns:wps="http://schemas.microsoft.com/office/word/2010/wordprocessingShape" mc:Ignorable="w14 w15 w16se w16cid w16 w16cex w16sdtdh wp14">
+<w:numbering xmlns:wpc="http://schemas.microsoft.com/office/word/2010/wordprocessingCanvas" xmlns:cx="http://schemas.microsoft.com/office/drawing/2014/chartex" xmlns:cx1="http://schemas.microsoft.com/office/drawing/2015/9/8/chartex" xmlns:cx2="http://schemas.microsoft.com/office/drawing/2015/10/21/chartex" xmlns:cx3="http://schemas.microsoft.com/office/drawing/2016/5/9/chartex" xmlns:cx4="http://schemas.microsoft.com/office/drawing/2016/5/10/chartex" xmlns:cx5="http://schemas.microsoft.com/office/drawing/2016/5/11/chartex" xmlns:cx6="http://schemas.microsoft.com/office/drawing/2016/5/12/chartex" xmlns:cx7="http://schemas.microsoft.com/office/drawing/2016/5/13/chartex" xmlns:cx8="http://schemas.microsoft.com/office/drawing/2016/5/14/chartex" xmlns:mc="http://schemas.openxmlformats.org/markup-compatibility/2006" xmlns:aink="http://schemas.microsoft.com/office/drawing/2016/ink" xmlns:am3d="http://schemas.microsoft.com/office/drawing/2017/model3d" xmlns:o="urn:schemas-microsoft-com:office:office" xmlns:oel="http://schemas.microsoft.com/office/2019/extlst" xmlns:r="http://schemas.openxmlformats.org/officeDocument/2006/relationships" xmlns:m="http://schemas.openxmlformats.org/officeDocument/2006/math" xmlns:v="urn:schemas-microsoft-com:vml" xmlns:wp14="http://schemas.microsoft.com/office/word/2010/wordprocessingDrawing" xmlns:wp="http://schemas.openxmlformats.org/drawingml/2006/wordprocessingDrawing" xmlns:w10="urn:schemas-microsoft-com:office:word" xmlns:w="http://schemas.openxmlformats.org/wordprocessingml/2006/main" xmlns:w14="http://schemas.microsoft.com/office/word/2010/wordml" xmlns:w15="http://schemas.microsoft.com/office/word/2012/wordml" xmlns:w16cex="http://schemas.microsoft.com/office/word/2018/wordml/cex" xmlns:w16cid="http://schemas.microsoft.com/office/word/2016/wordml/cid" xmlns:w16="http://schemas.microsoft.com/office/word/2018/wordml" xmlns:w16sdtdh="http://schemas.microsoft.com/office/word/2020/wordml/sdtdatahash" xmlns:w16se="http://schemas.microsoft.com/office/word/2015/wordml/symex" xmlns:wpg="http://schemas.microsoft.com/office/word/2010/wordprocessingGroup" xmlns:wpi="http://schemas.microsoft.com/office/word/2010/wordprocessingInk" xmlns:wne="http://schemas.microsoft.com/office/word/2006/wordml" xmlns:wps="http://schemas.microsoft.com/office/word/2010/wordprocessingShape" mc:Ignorable="w14 w15 w16se w16cid w16 w16cex w16sdtdh wp14">
   <w:abstractNum w:abstractNumId="0" w15:restartNumberingAfterBreak="0">
     <w:nsid w:val="06772938"/>
     <w:multiLevelType w:val="hybridMultilevel"/>

</xml_diff>